<commit_message>
Final version transposed telescope images
</commit_message>
<xml_diff>
--- a/docs/Group Project Report 3 (medical imaging).docx
+++ b/docs/Group Project Report 3 (medical imaging).docx
@@ -132,7 +132,18 @@
           <w:sz w:val="52"/>
           <w:szCs w:val="52"/>
         </w:rPr>
-        <w:t>Jim Stanton</w:t>
+        <w:t>Jim St</w:t>
+      </w:r>
+      <w:bookmarkStart w:id="0" w:name="_GoBack"/>
+      <w:bookmarkEnd w:id="0"/>
+      <w:r>
+        <w:rPr>
+          <w:rFonts w:ascii="Times New Roman" w:hAnsi="Times New Roman" w:cs="Times New Roman"/>
+          <w:b/>
+          <w:sz w:val="52"/>
+          <w:szCs w:val="52"/>
+        </w:rPr>
+        <w:t>anton</w:t>
       </w:r>
     </w:p>
     <w:p>
@@ -221,13 +232,6 @@
         </w:rPr>
         <w:lastRenderedPageBreak/>
         <w:tab/>
-      </w:r>
-      <w:r>
-        <w:rPr>
-          <w:rFonts w:ascii="Times New Roman" w:hAnsi="Times New Roman" w:cs="Times New Roman"/>
-          <w:sz w:val="24"/>
-          <w:szCs w:val="24"/>
-        </w:rPr>
         <w:t xml:space="preserve">In the last phase of the HDR imaging project we had implemented a graphical user interface for the HDR imaging software and provided support for </w:t>
       </w:r>
       <w:proofErr w:type="spellStart"/>
@@ -246,15 +250,7 @@
           <w:sz w:val="24"/>
           <w:szCs w:val="24"/>
         </w:rPr>
-        <w:t xml:space="preserve"> photos of natural scenery via this interface. In this next step the main focus was to determine rea</w:t>
-      </w:r>
-      <w:r>
-        <w:rPr>
-          <w:rFonts w:ascii="Times New Roman" w:hAnsi="Times New Roman" w:cs="Times New Roman"/>
-          <w:sz w:val="24"/>
-          <w:szCs w:val="24"/>
-        </w:rPr>
-        <w:t xml:space="preserve">sonable values for </w:t>
+        <w:t xml:space="preserve"> photos of natural scenery via this interface. In this next step the main focus was to determine reasonable values for </w:t>
       </w:r>
       <w:proofErr w:type="spellStart"/>
       <w:r>
@@ -272,15 +268,7 @@
           <w:sz w:val="24"/>
           <w:szCs w:val="24"/>
         </w:rPr>
-        <w:t xml:space="preserve"> black and white medical images and hooking these values into the existing GUI design. The previous work on the graphical user interface allowed each proceeding step to take considerably less time as each image type merely had</w:t>
-      </w:r>
-      <w:r>
-        <w:rPr>
-          <w:rFonts w:ascii="Times New Roman" w:hAnsi="Times New Roman" w:cs="Times New Roman"/>
-          <w:sz w:val="24"/>
-          <w:szCs w:val="24"/>
-        </w:rPr>
-        <w:t xml:space="preserve"> to be evaluated and hooked into the interface itself. </w:t>
+        <w:t xml:space="preserve"> black and white medical images and hooking these values into the existing GUI design. The previous work on the graphical user interface allowed each proceeding step to take considerably less time as each image type merely had to be evaluated and hooked into the interface itself. </w:t>
       </w:r>
     </w:p>
     <w:p/>
@@ -317,15 +305,7 @@
           <w:sz w:val="24"/>
           <w:szCs w:val="24"/>
         </w:rPr>
-        <w:t>, the team was quickly able to narrow down the scope of experimentation to determine what v</w:t>
-      </w:r>
-      <w:r>
-        <w:rPr>
-          <w:rFonts w:ascii="Times New Roman" w:hAnsi="Times New Roman" w:cs="Times New Roman"/>
-          <w:sz w:val="24"/>
-          <w:szCs w:val="24"/>
-        </w:rPr>
-        <w:t xml:space="preserve">alues to use when </w:t>
+        <w:t xml:space="preserve">, the team was quickly able to narrow down the scope of experimentation to determine what values to use when </w:t>
       </w:r>
       <w:proofErr w:type="spellStart"/>
       <w:r>
@@ -343,15 +323,7 @@
           <w:sz w:val="24"/>
           <w:szCs w:val="24"/>
         </w:rPr>
-        <w:t xml:space="preserve"> the image. After that some trial and error was used to narrow it down to the settings</w:t>
-      </w:r>
-      <w:r>
-        <w:rPr>
-          <w:rFonts w:ascii="Times New Roman" w:hAnsi="Times New Roman" w:cs="Times New Roman"/>
-          <w:sz w:val="24"/>
-          <w:szCs w:val="24"/>
-        </w:rPr>
-        <w:t xml:space="preserve"> that were ultimately settled upon for this task. </w:t>
+        <w:t xml:space="preserve"> the image. After that some trial and error was used to narrow it down to the settings that were ultimately settled upon for this task. </w:t>
       </w:r>
     </w:p>
     <w:p>
@@ -369,15 +341,7 @@
           <w:szCs w:val="24"/>
         </w:rPr>
         <w:tab/>
-        <w:t>As stated previously, once these values were found they merely needed to be plugged into t</w:t>
-      </w:r>
-      <w:r>
-        <w:rPr>
-          <w:rFonts w:ascii="Times New Roman" w:hAnsi="Times New Roman" w:cs="Times New Roman"/>
-          <w:sz w:val="24"/>
-          <w:szCs w:val="24"/>
-        </w:rPr>
-        <w:t xml:space="preserve">he existing interface to perform the desired functionality. The only modification required to </w:t>
+        <w:t xml:space="preserve">As stated previously, once these values were found they merely needed to be plugged into the existing interface to perform the desired functionality. The only modification required to </w:t>
       </w:r>
       <w:proofErr w:type="spellStart"/>
       <w:r>
@@ -395,25 +359,7 @@
           <w:sz w:val="24"/>
           <w:szCs w:val="24"/>
         </w:rPr>
-        <w:t xml:space="preserve"> these images were</w:t>
-      </w:r>
-      <w:r>
-        <w:rPr>
-          <w:rFonts w:ascii="Times New Roman" w:hAnsi="Times New Roman" w:cs="Times New Roman"/>
-          <w:sz w:val="24"/>
-          <w:szCs w:val="24"/>
-        </w:rPr>
-        <w:t xml:space="preserve"> to update how the FITS images were opened and read. All data manipulation beyond this initial step proceeded as nor</w:t>
-      </w:r>
-      <w:bookmarkStart w:id="0" w:name="_GoBack"/>
-      <w:bookmarkEnd w:id="0"/>
-      <w:r>
-        <w:rPr>
-          <w:rFonts w:ascii="Times New Roman" w:hAnsi="Times New Roman" w:cs="Times New Roman"/>
-          <w:sz w:val="24"/>
-          <w:szCs w:val="24"/>
-        </w:rPr>
-        <w:t xml:space="preserve">mally and expected. </w:t>
+        <w:t xml:space="preserve"> these images were to update how the FITS images were opened and read. All data manipulation beyond this initial step proceeded as normally and expected. </w:t>
       </w:r>
     </w:p>
     <w:p/>

</xml_diff>